<commit_message>
Se añade el guion para el recorrido
</commit_message>
<xml_diff>
--- a/Introducción.docx
+++ b/Introducción.docx
@@ -225,35 +225,43 @@
       </w:r>
     </w:p>
     <w:p>
+      <w:r>
+        <w:t>El cuarto es Marte, el planeta rojo. ¡Es como un desierto gigante con polvo rojo! Tiene volcanes enormes y a veces los científicos envían robots para explorarlo. ¿Saben cómo le dicen? ¡El planeta de los marcianos! Aunque no hay marcianos de verdad</w:t>
+      </w:r>
+      <w:r>
+        <w:t>.</w:t>
+      </w:r>
+    </w:p>
+    <w:p/>
+    <w:p>
       <w:pPr>
         <w:rPr>
           <w:b/>
           <w:bCs/>
         </w:rPr>
       </w:pPr>
-    </w:p>
-    <w:p>
-      <w:r>
-        <w:rPr>
-          <w:b/>
-          <w:bCs/>
-        </w:rPr>
-        <w:t>Niño 2:</w:t>
-      </w:r>
-      <w:r>
-        <w:t xml:space="preserve"> ¡Sí! ¿Y qué hay después?</w:t>
-      </w:r>
-    </w:p>
-    <w:p>
-      <w:r>
-        <w:rPr>
-          <w:b/>
-          <w:bCs/>
-        </w:rPr>
-        <w:t>Explorador Estelar:</w:t>
-      </w:r>
-      <w:r>
-        <w:t xml:space="preserve"> El cuarto es Marte, el planeta rojo. ¡Es como un desierto gigante con polvo rojo! Tiene volcanes enormes y a veces los científicos envían robots para explorarlo. ¿Saben cómo le dicen? ¡El planeta de los marcianos! Aunque no hay marcianos de verdad, jeje.</w:t>
+      <w:r>
+        <w:rPr>
+          <w:b/>
+          <w:bCs/>
+          <w:sz w:val="28"/>
+          <w:szCs w:val="28"/>
+        </w:rPr>
+        <w:t>Jupiter</w:t>
+      </w:r>
+      <w:r>
+        <w:rPr>
+          <w:b/>
+          <w:bCs/>
+          <w:sz w:val="28"/>
+          <w:szCs w:val="28"/>
+        </w:rPr>
+        <w:t>:</w:t>
+      </w:r>
+    </w:p>
+    <w:p>
+      <w:r>
+        <w:t>Ahora vienen los gigantes. El quinto es Júpiter, el planeta más grande de todos. ¡Es tan grande que podrías meter mil Tierras dentro de él! Tiene una mancha roja gigante, que es una tormenta más grande que nuestro planeta. ¡Imagina un huracán que nunca se detiene!</w:t>
       </w:r>
     </w:p>
     <w:p/>
@@ -264,17 +272,15 @@
           <w:bCs/>
         </w:rPr>
       </w:pPr>
-      <w:proofErr w:type="spellStart"/>
-      <w:r>
-        <w:rPr>
-          <w:b/>
-          <w:bCs/>
-          <w:sz w:val="28"/>
-          <w:szCs w:val="28"/>
-        </w:rPr>
-        <w:t>Jupiter</w:t>
-      </w:r>
-      <w:proofErr w:type="spellEnd"/>
+      <w:r>
+        <w:rPr>
+          <w:b/>
+          <w:bCs/>
+          <w:sz w:val="28"/>
+          <w:szCs w:val="28"/>
+        </w:rPr>
+        <w:t>Saturno</w:t>
+      </w:r>
       <w:r>
         <w:rPr>
           <w:b/>
@@ -285,29 +291,41 @@
         <w:t>:</w:t>
       </w:r>
     </w:p>
+    <w:p>
+      <w:r>
+        <w:t>El sexto es Saturno, ¡el planeta con anillos! Esos anillos son como collares de hielo y rocas que brillan. Saturno es tan ligero que podría flotar en una piscina gigante, si tuviéramos una. ¿No es genial?</w:t>
+      </w:r>
+    </w:p>
     <w:p/>
     <w:p>
-      <w:r>
-        <w:rPr>
-          <w:b/>
-          <w:bCs/>
-        </w:rPr>
-        <w:t>Niña 3:</w:t>
-      </w:r>
-      <w:r>
-        <w:t xml:space="preserve"> ¿Y hay planetas más grandes?</w:t>
-      </w:r>
-    </w:p>
-    <w:p>
-      <w:r>
-        <w:rPr>
-          <w:b/>
-          <w:bCs/>
-        </w:rPr>
-        <w:t>Explorador Estelar:</w:t>
-      </w:r>
-      <w:r>
-        <w:t xml:space="preserve"> ¡Oh, sí! Ahora vienen los gigantes. El quinto es Júpiter, el planeta más grande de todos. ¡Es tan grande que podrías meter mil Tierras dentro de él! Tiene una mancha roja gigante, que es una tormenta más grande que nuestro planeta. ¡Imagina un huracán que nunca se detiene!</w:t>
+      <w:pPr>
+        <w:rPr>
+          <w:b/>
+          <w:bCs/>
+        </w:rPr>
+      </w:pPr>
+      <w:r>
+        <w:rPr>
+          <w:b/>
+          <w:bCs/>
+          <w:sz w:val="28"/>
+          <w:szCs w:val="28"/>
+        </w:rPr>
+        <w:t>Urano</w:t>
+      </w:r>
+      <w:r>
+        <w:rPr>
+          <w:b/>
+          <w:bCs/>
+          <w:sz w:val="28"/>
+          <w:szCs w:val="28"/>
+        </w:rPr>
+        <w:t>:</w:t>
+      </w:r>
+    </w:p>
+    <w:p>
+      <w:r>
+        <w:t>El séptimo es Urano, que es azul y está muy lejos. ¿Saben por qué es azul? Porque tiene gases que lo hacen parecer un cielo helado. Y lo más loco es que está como acostado, ¡gira de lado como una pelota rodando!</w:t>
       </w:r>
     </w:p>
     <w:p/>
@@ -325,7 +343,7 @@
           <w:sz w:val="28"/>
           <w:szCs w:val="28"/>
         </w:rPr>
-        <w:t>Saturno</w:t>
+        <w:t>Neptuno</w:t>
       </w:r>
       <w:r>
         <w:rPr>
@@ -337,33 +355,13 @@
         <w:t>:</w:t>
       </w:r>
     </w:p>
+    <w:p>
+      <w:r>
+        <w:t>El octavo es Neptuno, otro planeta azul y súper ventoso. Tiene vientos tan fuertes que podrían soplarte hasta la Luna. Es el más lejano del Sol, así que es muy frío, como un congelador espacial.</w:t>
+      </w:r>
+    </w:p>
     <w:p/>
     <w:p>
-      <w:r>
-        <w:rPr>
-          <w:b/>
-          <w:bCs/>
-        </w:rPr>
-        <w:t>Niño 1:</w:t>
-      </w:r>
-      <w:r>
-        <w:t xml:space="preserve"> ¡Guau! ¿Y el siguiente?</w:t>
-      </w:r>
-    </w:p>
-    <w:p>
-      <w:r>
-        <w:rPr>
-          <w:b/>
-          <w:bCs/>
-        </w:rPr>
-        <w:t>Explorador Estelar:</w:t>
-      </w:r>
-      <w:r>
-        <w:t xml:space="preserve"> El sexto es Saturno, ¡el planeta con anillos! Esos anillos son como collares de hielo y rocas que brillan. Saturno es tan ligero que podría flotar en una piscina gigante, si tuviéramos una. ¿No es genial?</w:t>
-      </w:r>
-    </w:p>
-    <w:p/>
-    <w:p>
       <w:pPr>
         <w:rPr>
           <w:b/>
@@ -377,7 +375,7 @@
           <w:sz w:val="28"/>
           <w:szCs w:val="28"/>
         </w:rPr>
-        <w:t>Urano</w:t>
+        <w:t>Final</w:t>
       </w:r>
       <w:r>
         <w:rPr>
@@ -389,203 +387,17 @@
         <w:t>:</w:t>
       </w:r>
     </w:p>
-    <w:p/>
-    <w:p>
-      <w:r>
-        <w:rPr>
-          <w:b/>
-          <w:bCs/>
-        </w:rPr>
-        <w:t>Niña 2:</w:t>
-      </w:r>
-      <w:r>
-        <w:t xml:space="preserve"> ¡Quiero ver esos anillos! ¿Hay más planetas?</w:t>
-      </w:r>
-    </w:p>
-    <w:p>
-      <w:r>
-        <w:rPr>
-          <w:b/>
-          <w:bCs/>
-        </w:rPr>
-        <w:t>Explorador Estelar:</w:t>
-      </w:r>
-      <w:r>
-        <w:t xml:space="preserve"> ¡Claro! El séptimo es Urano, que es azul y está muy lejos. ¿Saben por qué es azul? Porque tiene gases que lo hacen parecer un cielo helado. Y lo más loco es que está como acostado, ¡gira de lado como una pelota rodando!</w:t>
-      </w:r>
-    </w:p>
-    <w:p/>
-    <w:p/>
-    <w:p>
-      <w:pPr>
-        <w:rPr>
-          <w:b/>
-          <w:bCs/>
-        </w:rPr>
-      </w:pPr>
-      <w:r>
-        <w:rPr>
-          <w:b/>
-          <w:bCs/>
-          <w:sz w:val="28"/>
-          <w:szCs w:val="28"/>
-        </w:rPr>
-        <w:t>Neptuno</w:t>
-      </w:r>
-      <w:r>
-        <w:rPr>
-          <w:b/>
-          <w:bCs/>
-          <w:sz w:val="28"/>
-          <w:szCs w:val="28"/>
-        </w:rPr>
-        <w:t>:</w:t>
-      </w:r>
-    </w:p>
-    <w:p/>
-    <w:p>
-      <w:r>
-        <w:rPr>
-          <w:b/>
-          <w:bCs/>
-        </w:rPr>
-        <w:t>Niño 3:</w:t>
-      </w:r>
-      <w:r>
-        <w:t xml:space="preserve"> Jaja, ¡qué raro! ¿Y el último?</w:t>
-      </w:r>
-    </w:p>
-    <w:p>
-      <w:r>
-        <w:rPr>
-          <w:b/>
-          <w:bCs/>
-        </w:rPr>
-        <w:t>Explorador Estelar:</w:t>
-      </w:r>
-      <w:r>
-        <w:t xml:space="preserve"> El octavo es Neptuno, otro planeta azul y súper ventoso. Tiene vientos tan fuertes que podrían soplarte hasta la Luna. Es el más lejano del Sol, así que es muy frío, como un congelador espacial.</w:t>
-      </w:r>
-    </w:p>
-    <w:p/>
-    <w:p>
-      <w:pPr>
-        <w:rPr>
-          <w:b/>
-          <w:bCs/>
-        </w:rPr>
-      </w:pPr>
-      <w:r>
-        <w:rPr>
-          <w:b/>
-          <w:bCs/>
-          <w:sz w:val="28"/>
-          <w:szCs w:val="28"/>
-        </w:rPr>
-        <w:t>Final</w:t>
-      </w:r>
-      <w:r>
-        <w:rPr>
-          <w:b/>
-          <w:bCs/>
-          <w:sz w:val="28"/>
-          <w:szCs w:val="28"/>
-        </w:rPr>
-        <w:t>:</w:t>
-      </w:r>
-    </w:p>
-    <w:p/>
-    <w:p>
-      <w:r>
-        <w:rPr>
-          <w:b/>
-          <w:bCs/>
-        </w:rPr>
-        <w:lastRenderedPageBreak/>
-        <w:t>Niña 1:</w:t>
-      </w:r>
-      <w:r>
-        <w:t xml:space="preserve"> ¡Qué divertido! Entonces, ¿cómo me acuerdo de todos?</w:t>
-      </w:r>
-    </w:p>
-    <w:p>
-      <w:r>
-        <w:rPr>
-          <w:b/>
-          <w:bCs/>
-        </w:rPr>
-        <w:t>Explorador Estelar:</w:t>
-      </w:r>
-      <w:r>
-        <w:t xml:space="preserve"> Fácil, pequeños astronautas. Imaginen una frase: “Mi Vaca Tiene Mocos, Juntos Saltamos, Uy, No”. Las primeras letras son: Mercurio, Venus, Tierra, Marte, Júpiter, Saturno, Urano, Neptuno. ¿Lo intentan?</w:t>
-      </w:r>
-    </w:p>
-    <w:p>
-      <w:r>
-        <w:rPr>
-          <w:b/>
-          <w:bCs/>
-        </w:rPr>
-        <w:t>Todos los niños:</w:t>
-      </w:r>
-      <w:r>
-        <w:t xml:space="preserve"> ¡Mi Vaca Tiene Mocos, </w:t>
-      </w:r>
-      <w:proofErr w:type="gramStart"/>
-      <w:r>
-        <w:t>Juntos Saltamos, Uy, No!</w:t>
-      </w:r>
-      <w:proofErr w:type="gramEnd"/>
-      <w:r>
-        <w:t xml:space="preserve"> Jaja, ¡sí!</w:t>
-      </w:r>
-    </w:p>
-    <w:p>
-      <w:r>
-        <w:rPr>
-          <w:b/>
-          <w:bCs/>
-        </w:rPr>
-        <w:t>Explorador Estelar:</w:t>
-      </w:r>
-      <w:r>
-        <w:t xml:space="preserve"> ¡Perfecto! Ahora saben quiénes son los planetas. Cada uno es especial, y todos bailan alrededor del Sol en un gran desfile espacial. ¿Quieren dibujar su planeta favorito o inventar uno nuevo?</w:t>
-      </w:r>
-    </w:p>
-    <w:p>
-      <w:r>
-        <w:rPr>
-          <w:b/>
-          <w:bCs/>
-        </w:rPr>
-        <w:t>Niño 2:</w:t>
-      </w:r>
-      <w:r>
-        <w:t xml:space="preserve"> ¡Sí, quiero hacer un planeta con anillos de caramelo!</w:t>
-      </w:r>
-    </w:p>
-    <w:p>
-      <w:r>
-        <w:rPr>
-          <w:b/>
-          <w:bCs/>
-        </w:rPr>
-        <w:t>Explorador Estelar:</w:t>
-      </w:r>
-      <w:r>
-        <w:t xml:space="preserve"> ¡Jaja, eso suena delicioso! Bueno, pequeños, sigan explorando el cielo y soñando con las estrellas. ¡Hasta la próxima aventura espacial! </w:t>
-      </w:r>
-      <w:r>
-        <w:rPr>
-          <w:rFonts w:ascii="Segoe UI Emoji" w:hAnsi="Segoe UI Emoji" w:cs="Segoe UI Emoji"/>
-        </w:rPr>
-        <w:t>🚀</w:t>
-      </w:r>
-      <w:r>
-        <w:t xml:space="preserve"> </w:t>
-      </w:r>
-    </w:p>
-    <w:p/>
+    <w:p>
+      <w:r>
+        <w:t>Ahora saben quiénes son los planetas. Cada uno es especial, y todos bailan alrededor del Sol en un gran desfile espacial.</w:t>
+      </w:r>
+      <w:r>
+        <w:t xml:space="preserve"> Y si quieres recordarlos solo recuerda esta frase: </w:t>
+      </w:r>
+      <w:r>
+        <w:t>“Mi Vaca Tiene Mocos, Juntos Saltamos, Uy, No”. Las primeras letras son: Mercurio, Venus, Tierra, Marte, Júpiter, Saturno, Urano, Neptuno. ¿Lo intentan?</w:t>
+      </w:r>
+    </w:p>
     <w:sectPr>
       <w:pgSz w:w="12240" w:h="15840"/>
       <w:pgMar w:top="1417" w:right="1701" w:bottom="1417" w:left="1701" w:header="708" w:footer="708" w:gutter="0"/>

</xml_diff>

<commit_message>
Actualizacion de audios de los planetas
</commit_message>
<xml_diff>
--- a/Introducción.docx
+++ b/Introducción.docx
@@ -155,6 +155,13 @@
           <w:bCs/>
         </w:rPr>
       </w:pPr>
+      <w:r>
+        <w:rPr>
+          <w:b/>
+          <w:bCs/>
+        </w:rPr>
+        <w:t>-------</w:t>
+      </w:r>
     </w:p>
     <w:p>
       <w:pPr>
@@ -170,8 +177,69 @@
           <w:sz w:val="28"/>
           <w:szCs w:val="28"/>
         </w:rPr>
-        <w:t>Tierra</w:t>
-      </w:r>
+        <w:t>Tierra:</w:t>
+      </w:r>
+    </w:p>
+    <w:p>
+      <w:r>
+        <w:t>Nuestro planeta, l</w:t>
+      </w:r>
+      <w:r>
+        <w:t>a Tierra es el tercer planeta, y es especial porque tiene agua, aire y vida: nosotros, los animales, las plantas... ¡Es como un hogar perfecto en el espacio! Además, tiene una Luna que brilla en la noche. ¿Han visto la Luna llena? ¡Parece un queso redondo!</w:t>
+      </w:r>
+    </w:p>
+    <w:p>
+      <w:pPr>
+        <w:rPr>
+          <w:b/>
+          <w:bCs/>
+        </w:rPr>
+      </w:pPr>
+    </w:p>
+    <w:p>
+      <w:pPr>
+        <w:rPr>
+          <w:b/>
+          <w:bCs/>
+        </w:rPr>
+      </w:pPr>
+      <w:r>
+        <w:rPr>
+          <w:b/>
+          <w:bCs/>
+          <w:sz w:val="28"/>
+          <w:szCs w:val="28"/>
+        </w:rPr>
+        <w:t>Marte:</w:t>
+      </w:r>
+    </w:p>
+    <w:p>
+      <w:r>
+        <w:t>El cuarto es Marte, el planeta rojo. ¡Es como un desierto gigante con polvo rojo! Tiene volcanes enormes y a veces los científicos envían robots para explorarlo. ¿Saben cómo le dicen? ¡El planeta de los marcianos! Aunque no hay marcianos de verdad</w:t>
+      </w:r>
+      <w:r>
+        <w:t>.</w:t>
+      </w:r>
+    </w:p>
+    <w:p/>
+    <w:p>
+      <w:pPr>
+        <w:rPr>
+          <w:b/>
+          <w:bCs/>
+        </w:rPr>
+      </w:pPr>
+      <w:proofErr w:type="spellStart"/>
+      <w:r>
+        <w:rPr>
+          <w:b/>
+          <w:bCs/>
+          <w:sz w:val="28"/>
+          <w:szCs w:val="28"/>
+        </w:rPr>
+        <w:t>Jupiter</w:t>
+      </w:r>
+      <w:proofErr w:type="spellEnd"/>
       <w:r>
         <w:rPr>
           <w:b/>
@@ -184,12 +252,10 @@
     </w:p>
     <w:p>
       <w:r>
-        <w:t>Nuestro planeta, l</w:t>
-      </w:r>
-      <w:r>
-        <w:t>a Tierra es el tercer planeta, y es especial porque tiene agua, aire y vida: nosotros, los animales, las plantas... ¡Es como un hogar perfecto en el espacio! Además, tiene una Luna que brilla en la noche. ¿Han visto la Luna llena? ¡Parece un queso redondo!</w:t>
-      </w:r>
-    </w:p>
+        <w:t>Ahora vienen los gigantes. El quinto es Júpiter, el planeta más grande de todos. ¡Es tan grande que podrías meter mil Tierras dentro de él! Tiene una mancha roja gigante, que es una tormenta más grande que nuestro planeta. ¡Imagina un huracán que nunca se detiene!</w:t>
+      </w:r>
+    </w:p>
+    <w:p/>
     <w:p>
       <w:pPr>
         <w:rPr>
@@ -197,6 +263,25 @@
           <w:bCs/>
         </w:rPr>
       </w:pPr>
+      <w:r>
+        <w:rPr>
+          <w:b/>
+          <w:bCs/>
+          <w:sz w:val="28"/>
+          <w:szCs w:val="28"/>
+        </w:rPr>
+        <w:t>Saturno:</w:t>
+      </w:r>
+    </w:p>
+    <w:p>
+      <w:r>
+        <w:t>El sexto es Saturno, ¡el planeta con anillos! Esos anillos son como collares de hielo y rocas que brillan. Saturno es tan ligero que podría flotar en una piscina gigante, si tuviéramos una. ¿No es genial?</w:t>
+      </w:r>
+    </w:p>
+    <w:p>
+      <w:r>
+        <w:t>------</w:t>
+      </w:r>
     </w:p>
     <w:p>
       <w:pPr>
@@ -212,24 +297,12 @@
           <w:sz w:val="28"/>
           <w:szCs w:val="28"/>
         </w:rPr>
-        <w:t>Marte</w:t>
-      </w:r>
-      <w:r>
-        <w:rPr>
-          <w:b/>
-          <w:bCs/>
-          <w:sz w:val="28"/>
-          <w:szCs w:val="28"/>
-        </w:rPr>
-        <w:t>:</w:t>
-      </w:r>
-    </w:p>
-    <w:p>
-      <w:r>
-        <w:t>El cuarto es Marte, el planeta rojo. ¡Es como un desierto gigante con polvo rojo! Tiene volcanes enormes y a veces los científicos envían robots para explorarlo. ¿Saben cómo le dicen? ¡El planeta de los marcianos! Aunque no hay marcianos de verdad</w:t>
-      </w:r>
-      <w:r>
-        <w:t>.</w:t>
+        <w:t>Urano:</w:t>
+      </w:r>
+    </w:p>
+    <w:p>
+      <w:r>
+        <w:t>El séptimo es Urano, que es azul y está muy lejos. ¿Saben por qué es azul? Porque tiene gases que lo hacen parecer un cielo helado. Y lo más loco es que está como acostado, ¡gira de lado como una pelota rodando!</w:t>
       </w:r>
     </w:p>
     <w:p/>
@@ -247,21 +320,12 @@
           <w:sz w:val="28"/>
           <w:szCs w:val="28"/>
         </w:rPr>
-        <w:t>Jupiter</w:t>
-      </w:r>
-      <w:r>
-        <w:rPr>
-          <w:b/>
-          <w:bCs/>
-          <w:sz w:val="28"/>
-          <w:szCs w:val="28"/>
-        </w:rPr>
-        <w:t>:</w:t>
-      </w:r>
-    </w:p>
-    <w:p>
-      <w:r>
-        <w:t>Ahora vienen los gigantes. El quinto es Júpiter, el planeta más grande de todos. ¡Es tan grande que podrías meter mil Tierras dentro de él! Tiene una mancha roja gigante, que es una tormenta más grande que nuestro planeta. ¡Imagina un huracán que nunca se detiene!</w:t>
+        <w:t>Neptuno:</w:t>
+      </w:r>
+    </w:p>
+    <w:p>
+      <w:r>
+        <w:t>El octavo es Neptuno, otro planeta azul y súper ventoso. Tiene vientos tan fuertes que podrían soplarte hasta la Luna. Es el más lejano del Sol, así que es muy frío, como un congelador espacial.</w:t>
       </w:r>
     </w:p>
     <w:p/>
@@ -279,112 +343,7 @@
           <w:sz w:val="28"/>
           <w:szCs w:val="28"/>
         </w:rPr>
-        <w:t>Saturno</w:t>
-      </w:r>
-      <w:r>
-        <w:rPr>
-          <w:b/>
-          <w:bCs/>
-          <w:sz w:val="28"/>
-          <w:szCs w:val="28"/>
-        </w:rPr>
-        <w:t>:</w:t>
-      </w:r>
-    </w:p>
-    <w:p>
-      <w:r>
-        <w:t>El sexto es Saturno, ¡el planeta con anillos! Esos anillos son como collares de hielo y rocas que brillan. Saturno es tan ligero que podría flotar en una piscina gigante, si tuviéramos una. ¿No es genial?</w:t>
-      </w:r>
-    </w:p>
-    <w:p/>
-    <w:p>
-      <w:pPr>
-        <w:rPr>
-          <w:b/>
-          <w:bCs/>
-        </w:rPr>
-      </w:pPr>
-      <w:r>
-        <w:rPr>
-          <w:b/>
-          <w:bCs/>
-          <w:sz w:val="28"/>
-          <w:szCs w:val="28"/>
-        </w:rPr>
-        <w:t>Urano</w:t>
-      </w:r>
-      <w:r>
-        <w:rPr>
-          <w:b/>
-          <w:bCs/>
-          <w:sz w:val="28"/>
-          <w:szCs w:val="28"/>
-        </w:rPr>
-        <w:t>:</w:t>
-      </w:r>
-    </w:p>
-    <w:p>
-      <w:r>
-        <w:t>El séptimo es Urano, que es azul y está muy lejos. ¿Saben por qué es azul? Porque tiene gases que lo hacen parecer un cielo helado. Y lo más loco es que está como acostado, ¡gira de lado como una pelota rodando!</w:t>
-      </w:r>
-    </w:p>
-    <w:p/>
-    <w:p>
-      <w:pPr>
-        <w:rPr>
-          <w:b/>
-          <w:bCs/>
-        </w:rPr>
-      </w:pPr>
-      <w:r>
-        <w:rPr>
-          <w:b/>
-          <w:bCs/>
-          <w:sz w:val="28"/>
-          <w:szCs w:val="28"/>
-        </w:rPr>
-        <w:t>Neptuno</w:t>
-      </w:r>
-      <w:r>
-        <w:rPr>
-          <w:b/>
-          <w:bCs/>
-          <w:sz w:val="28"/>
-          <w:szCs w:val="28"/>
-        </w:rPr>
-        <w:t>:</w:t>
-      </w:r>
-    </w:p>
-    <w:p>
-      <w:r>
-        <w:t>El octavo es Neptuno, otro planeta azul y súper ventoso. Tiene vientos tan fuertes que podrían soplarte hasta la Luna. Es el más lejano del Sol, así que es muy frío, como un congelador espacial.</w:t>
-      </w:r>
-    </w:p>
-    <w:p/>
-    <w:p>
-      <w:pPr>
-        <w:rPr>
-          <w:b/>
-          <w:bCs/>
-        </w:rPr>
-      </w:pPr>
-      <w:r>
-        <w:rPr>
-          <w:b/>
-          <w:bCs/>
-          <w:sz w:val="28"/>
-          <w:szCs w:val="28"/>
-        </w:rPr>
-        <w:t>Final</w:t>
-      </w:r>
-      <w:r>
-        <w:rPr>
-          <w:b/>
-          <w:bCs/>
-          <w:sz w:val="28"/>
-          <w:szCs w:val="28"/>
-        </w:rPr>
-        <w:t>:</w:t>
+        <w:t>Final:</w:t>
       </w:r>
     </w:p>
     <w:p>
@@ -1012,6 +971,7 @@
   <w:style w:type="character" w:default="1" w:styleId="Fuentedeprrafopredeter">
     <w:name w:val="Default Paragraph Font"/>
     <w:uiPriority w:val="1"/>
+    <w:semiHidden/>
     <w:unhideWhenUsed/>
   </w:style>
   <w:style w:type="table" w:default="1" w:styleId="Tablanormal">

</xml_diff>